<commit_message>
bg gn gn gn
</commit_message>
<xml_diff>
--- a/Opdrachten_week6.docx
+++ b/Opdrachten_week6.docx
@@ -67,7 +67,6 @@
         <w:rPr>
           <w:rFonts w:eastAsia="Times New Roman" w:cs="Times New Roman"/>
           <w:kern w:val="0"/>
-          <w:lang/>
           <w14:ligatures w14:val="none"/>
         </w:rPr>
         <w:t xml:space="preserve">In deze week </w:t>
@@ -140,7 +139,6 @@
           <w:b/>
           <w:bCs/>
           <w:kern w:val="0"/>
-          <w:lang/>
           <w14:ligatures w14:val="none"/>
         </w:rPr>
       </w:pPr>
@@ -157,7 +155,6 @@
           <w:kern w:val="0"/>
           <w:sz w:val="27"/>
           <w:szCs w:val="27"/>
-          <w:lang/>
           <w14:ligatures w14:val="none"/>
         </w:rPr>
       </w:pPr>
@@ -170,7 +167,6 @@
           <w:kern w:val="0"/>
           <w:sz w:val="27"/>
           <w:szCs w:val="27"/>
-          <w:lang/>
           <w14:ligatures w14:val="none"/>
         </w:rPr>
         <w:t>Wat moet je doen?</w:t>
@@ -186,7 +182,6 @@
         <w:rPr>
           <w:rFonts w:eastAsia="Times New Roman" w:cs="Times New Roman"/>
           <w:kern w:val="0"/>
-          <w:lang/>
           <w14:ligatures w14:val="none"/>
         </w:rPr>
       </w:pPr>
@@ -194,7 +189,6 @@
         <w:rPr>
           <w:rFonts w:eastAsia="Times New Roman" w:cs="Times New Roman"/>
           <w:kern w:val="0"/>
-          <w:lang/>
           <w14:ligatures w14:val="none"/>
         </w:rPr>
         <w:t xml:space="preserve">Beantwoord </w:t>
@@ -205,7 +199,6 @@
           <w:b/>
           <w:bCs/>
           <w:kern w:val="0"/>
-          <w:lang/>
           <w14:ligatures w14:val="none"/>
         </w:rPr>
         <w:t>alle vragen</w:t>
@@ -214,7 +207,6 @@
         <w:rPr>
           <w:rFonts w:eastAsia="Times New Roman" w:cs="Times New Roman"/>
           <w:kern w:val="0"/>
-          <w:lang/>
           <w14:ligatures w14:val="none"/>
         </w:rPr>
         <w:t xml:space="preserve"> zo volledig mogelijk.</w:t>
@@ -230,7 +222,6 @@
         <w:rPr>
           <w:rFonts w:eastAsia="Times New Roman" w:cs="Times New Roman"/>
           <w:kern w:val="0"/>
-          <w:lang/>
           <w14:ligatures w14:val="none"/>
         </w:rPr>
       </w:pPr>
@@ -238,7 +229,6 @@
         <w:rPr>
           <w:rFonts w:eastAsia="Times New Roman" w:cs="Times New Roman"/>
           <w:kern w:val="0"/>
-          <w:lang/>
           <w14:ligatures w14:val="none"/>
         </w:rPr>
         <w:t xml:space="preserve">Schrijf in je </w:t>
@@ -249,7 +239,6 @@
           <w:b/>
           <w:bCs/>
           <w:kern w:val="0"/>
-          <w:lang/>
           <w14:ligatures w14:val="none"/>
         </w:rPr>
         <w:t>eigen woorden</w:t>
@@ -265,7 +254,6 @@
         <w:rPr>
           <w:rFonts w:eastAsia="Times New Roman" w:cs="Times New Roman"/>
           <w:kern w:val="0"/>
-          <w:lang/>
           <w14:ligatures w14:val="none"/>
         </w:rPr>
       </w:pPr>
@@ -273,7 +261,6 @@
         <w:rPr>
           <w:rFonts w:eastAsia="Times New Roman" w:cs="Times New Roman"/>
           <w:kern w:val="0"/>
-          <w:lang/>
           <w14:ligatures w14:val="none"/>
         </w:rPr>
         <w:t>Maak na het uitvoeren van alle opdrachten een screenshot, ook als dit niet benoemd wordt.</w:t>
@@ -289,7 +276,6 @@
         <w:rPr>
           <w:rFonts w:eastAsia="Times New Roman" w:cs="Times New Roman"/>
           <w:kern w:val="0"/>
-          <w:lang/>
           <w14:ligatures w14:val="none"/>
         </w:rPr>
       </w:pPr>
@@ -297,7 +283,6 @@
         <w:rPr>
           <w:rFonts w:eastAsia="Times New Roman" w:cs="Times New Roman"/>
           <w:kern w:val="0"/>
-          <w:lang/>
           <w14:ligatures w14:val="none"/>
         </w:rPr>
         <w:t xml:space="preserve">Lever het document in via </w:t>
@@ -309,7 +294,6 @@
           <w:b/>
           <w:bCs/>
           <w:kern w:val="0"/>
-          <w:lang/>
           <w14:ligatures w14:val="none"/>
         </w:rPr>
         <w:t>Itslearning</w:t>
@@ -319,7 +303,6 @@
         <w:rPr>
           <w:rFonts w:eastAsia="Times New Roman" w:cs="Times New Roman"/>
           <w:kern w:val="0"/>
-          <w:lang/>
           <w14:ligatures w14:val="none"/>
         </w:rPr>
         <w:t xml:space="preserve"> onder </w:t>
@@ -331,7 +314,6 @@
           <w:b/>
           <w:bCs/>
           <w:kern w:val="0"/>
-          <w:lang/>
           <w14:ligatures w14:val="none"/>
         </w:rPr>
         <w:t>DevOps</w:t>
@@ -341,7 +323,6 @@
         <w:rPr>
           <w:rFonts w:eastAsia="Times New Roman" w:cs="Times New Roman"/>
           <w:kern w:val="0"/>
-          <w:lang/>
           <w14:ligatures w14:val="none"/>
         </w:rPr>
         <w:t xml:space="preserve"> bij de </w:t>
@@ -350,7 +331,6 @@
         <w:rPr>
           <w:rFonts w:eastAsia="Times New Roman" w:cs="Times New Roman"/>
           <w:kern w:val="0"/>
-          <w:lang/>
           <w14:ligatures w14:val="none"/>
         </w:rPr>
         <w:t>juiste opdracht.</w:t>
@@ -363,7 +343,6 @@
         <w:rPr>
           <w:rFonts w:eastAsia="Times New Roman" w:cs="Times New Roman"/>
           <w:kern w:val="0"/>
-          <w:lang/>
           <w14:ligatures w14:val="none"/>
         </w:rPr>
       </w:pPr>
@@ -433,7 +412,6 @@
           <w:b w:val="0"/>
           <w:bCs w:val="0"/>
           <w:kern w:val="0"/>
-          <w:lang/>
           <w14:ligatures w14:val="none"/>
         </w:rPr>
       </w:pPr>
@@ -444,7 +422,6 @@
           <w:b w:val="0"/>
           <w:bCs w:val="0"/>
           <w:kern w:val="0"/>
-          <w:lang/>
           <w14:ligatures w14:val="none"/>
         </w:rPr>
         <w:t xml:space="preserve">Update je </w:t>
@@ -456,7 +433,6 @@
           <w:b w:val="0"/>
           <w:bCs w:val="0"/>
           <w:kern w:val="0"/>
-          <w:lang/>
           <w14:ligatures w14:val="none"/>
         </w:rPr>
         <w:t xml:space="preserve">systeem met </w:t>
@@ -469,7 +445,6 @@
           <w:b w:val="0"/>
           <w:bCs w:val="0"/>
           <w:kern w:val="0"/>
-          <w:lang/>
           <w14:ligatures w14:val="none"/>
         </w:rPr>
         <w:t>apt</w:t>
@@ -482,7 +457,6 @@
           <w:b w:val="0"/>
           <w:bCs w:val="0"/>
           <w:kern w:val="0"/>
-          <w:lang/>
           <w14:ligatures w14:val="none"/>
         </w:rPr>
         <w:t xml:space="preserve"> update</w:t>
@@ -502,7 +476,6 @@
           <w:b w:val="0"/>
           <w:bCs w:val="0"/>
           <w:kern w:val="0"/>
-          <w:lang/>
           <w14:ligatures w14:val="none"/>
         </w:rPr>
       </w:pPr>
@@ -513,7 +486,6 @@
           <w:b w:val="0"/>
           <w:bCs w:val="0"/>
           <w:kern w:val="0"/>
-          <w:lang/>
           <w14:ligatures w14:val="none"/>
         </w:rPr>
         <w:t xml:space="preserve">Installeer het </w:t>
@@ -526,7 +498,6 @@
           <w:b w:val="0"/>
           <w:bCs w:val="0"/>
           <w:kern w:val="0"/>
-          <w:lang/>
           <w14:ligatures w14:val="none"/>
         </w:rPr>
         <w:t>openssh</w:t>
@@ -539,7 +510,6 @@
           <w:b w:val="0"/>
           <w:bCs w:val="0"/>
           <w:kern w:val="0"/>
-          <w:lang/>
           <w14:ligatures w14:val="none"/>
         </w:rPr>
         <w:t>-server pakket</w:t>
@@ -559,7 +529,6 @@
           <w:b w:val="0"/>
           <w:bCs w:val="0"/>
           <w:kern w:val="0"/>
-          <w:lang/>
           <w14:ligatures w14:val="none"/>
         </w:rPr>
       </w:pPr>
@@ -570,7 +539,6 @@
           <w:b w:val="0"/>
           <w:bCs w:val="0"/>
           <w:kern w:val="0"/>
-          <w:lang/>
           <w14:ligatures w14:val="none"/>
         </w:rPr>
         <w:t xml:space="preserve">Controleer of </w:t>
@@ -583,7 +551,6 @@
           <w:b w:val="0"/>
           <w:bCs w:val="0"/>
           <w:kern w:val="0"/>
-          <w:lang/>
           <w14:ligatures w14:val="none"/>
         </w:rPr>
         <w:t>ssh</w:t>
@@ -596,7 +563,6 @@
           <w:b w:val="0"/>
           <w:bCs w:val="0"/>
           <w:kern w:val="0"/>
-          <w:lang/>
           <w14:ligatures w14:val="none"/>
         </w:rPr>
         <w:t xml:space="preserve"> server draait met</w:t>
@@ -608,7 +574,6 @@
           <w:b w:val="0"/>
           <w:bCs w:val="0"/>
           <w:kern w:val="0"/>
-          <w:lang/>
           <w14:ligatures w14:val="none"/>
         </w:rPr>
         <w:t xml:space="preserve"> </w:t>
@@ -621,7 +586,6 @@
           <w:b w:val="0"/>
           <w:bCs w:val="0"/>
           <w:kern w:val="0"/>
-          <w:lang/>
           <w14:ligatures w14:val="none"/>
         </w:rPr>
         <w:t>systemctl</w:t>
@@ -634,7 +598,6 @@
           <w:b w:val="0"/>
           <w:bCs w:val="0"/>
           <w:kern w:val="0"/>
-          <w:lang/>
           <w14:ligatures w14:val="none"/>
         </w:rPr>
         <w:t xml:space="preserve"> status </w:t>
@@ -647,7 +610,6 @@
           <w:b w:val="0"/>
           <w:bCs w:val="0"/>
           <w:kern w:val="0"/>
-          <w:lang/>
           <w14:ligatures w14:val="none"/>
         </w:rPr>
         <w:t>ssh</w:t>
@@ -668,7 +630,6 @@
           <w:b w:val="0"/>
           <w:bCs w:val="0"/>
           <w:kern w:val="0"/>
-          <w:lang/>
           <w14:ligatures w14:val="none"/>
         </w:rPr>
       </w:pPr>
@@ -679,7 +640,6 @@
           <w:b w:val="0"/>
           <w:bCs w:val="0"/>
           <w:kern w:val="0"/>
-          <w:lang/>
           <w14:ligatures w14:val="none"/>
         </w:rPr>
         <w:t xml:space="preserve">Voer </w:t>
@@ -692,7 +652,6 @@
           <w:b w:val="0"/>
           <w:bCs w:val="0"/>
           <w:kern w:val="0"/>
-          <w:lang/>
           <w14:ligatures w14:val="none"/>
         </w:rPr>
         <w:t>systemctl</w:t>
@@ -705,7 +664,6 @@
           <w:b w:val="0"/>
           <w:bCs w:val="0"/>
           <w:kern w:val="0"/>
-          <w:lang/>
           <w14:ligatures w14:val="none"/>
         </w:rPr>
         <w:t xml:space="preserve"> </w:t>
@@ -718,7 +676,6 @@
           <w:b w:val="0"/>
           <w:bCs w:val="0"/>
           <w:kern w:val="0"/>
-          <w:lang/>
           <w14:ligatures w14:val="none"/>
         </w:rPr>
         <w:t>enable</w:t>
@@ -731,7 +688,6 @@
           <w:b w:val="0"/>
           <w:bCs w:val="0"/>
           <w:kern w:val="0"/>
-          <w:lang/>
           <w14:ligatures w14:val="none"/>
         </w:rPr>
         <w:t xml:space="preserve"> </w:t>
@@ -744,7 +700,6 @@
           <w:b w:val="0"/>
           <w:bCs w:val="0"/>
           <w:kern w:val="0"/>
-          <w:lang/>
           <w14:ligatures w14:val="none"/>
         </w:rPr>
         <w:t>ssh</w:t>
@@ -757,7 +712,6 @@
           <w:b w:val="0"/>
           <w:bCs w:val="0"/>
           <w:kern w:val="0"/>
-          <w:lang/>
           <w14:ligatures w14:val="none"/>
         </w:rPr>
         <w:t xml:space="preserve"> uit</w:t>
@@ -777,7 +731,6 @@
           <w:b w:val="0"/>
           <w:bCs w:val="0"/>
           <w:kern w:val="0"/>
-          <w:lang/>
           <w14:ligatures w14:val="none"/>
         </w:rPr>
       </w:pPr>
@@ -788,7 +741,6 @@
           <w:b w:val="0"/>
           <w:bCs w:val="0"/>
           <w:kern w:val="0"/>
-          <w:lang/>
           <w14:ligatures w14:val="none"/>
         </w:rPr>
         <w:t xml:space="preserve">Voer </w:t>
@@ -801,7 +753,6 @@
           <w:b w:val="0"/>
           <w:bCs w:val="0"/>
           <w:kern w:val="0"/>
-          <w:lang/>
           <w14:ligatures w14:val="none"/>
         </w:rPr>
         <w:t>systemctl</w:t>
@@ -814,7 +765,6 @@
           <w:b w:val="0"/>
           <w:bCs w:val="0"/>
           <w:kern w:val="0"/>
-          <w:lang/>
           <w14:ligatures w14:val="none"/>
         </w:rPr>
         <w:t xml:space="preserve"> start </w:t>
@@ -827,7 +777,6 @@
           <w:b w:val="0"/>
           <w:bCs w:val="0"/>
           <w:kern w:val="0"/>
-          <w:lang/>
           <w14:ligatures w14:val="none"/>
         </w:rPr>
         <w:t>ssh</w:t>
@@ -840,7 +789,6 @@
           <w:b w:val="0"/>
           <w:bCs w:val="0"/>
           <w:kern w:val="0"/>
-          <w:lang/>
           <w14:ligatures w14:val="none"/>
         </w:rPr>
         <w:t xml:space="preserve"> uit</w:t>
@@ -856,7 +804,6 @@
           <w:b w:val="0"/>
           <w:bCs w:val="0"/>
           <w:kern w:val="0"/>
-          <w:lang/>
           <w14:ligatures w14:val="none"/>
         </w:rPr>
       </w:pPr>
@@ -867,7 +814,6 @@
           <w:b w:val="0"/>
           <w:bCs w:val="0"/>
           <w:kern w:val="0"/>
-          <w:lang/>
           <w14:ligatures w14:val="none"/>
         </w:rPr>
         <w:t>Maak een screenshot van de uitgevoerde commando’s</w:t>
@@ -883,7 +829,6 @@
           <w:b w:val="0"/>
           <w:bCs w:val="0"/>
           <w:kern w:val="0"/>
-          <w:lang/>
           <w14:ligatures w14:val="none"/>
         </w:rPr>
       </w:pPr>
@@ -1600,6 +1545,794 @@
         </w:rPr>
         <w:br w:type="page"/>
       </w:r>
+      <w:r>
+        <w:rPr>
+          <w:rFonts w:eastAsiaTheme="majorEastAsia" w:cstheme="majorBidi"/>
+          <w:b/>
+          <w:bCs/>
+          <w:noProof/>
+          <w:color w:val="0F4761" w:themeColor="accent1" w:themeShade="BF"/>
+          <w:sz w:val="26"/>
+          <w:szCs w:val="26"/>
+        </w:rPr>
+        <w:lastRenderedPageBreak/>
+        <w:drawing>
+          <wp:inline distT="0" distB="0" distL="0" distR="0" wp14:anchorId="413C49E7" wp14:editId="6CA33EE9">
+            <wp:extent cx="5731510" cy="3580765"/>
+            <wp:effectExtent l="0" t="0" r="2540" b="635"/>
+            <wp:docPr id="1308086964" name="Afbeelding 1" descr="Afbeelding met tekst, elektronica, schermopname, software&#10;&#10;Door AI gegenereerde inhoud is mogelijk onjuist."/>
+            <wp:cNvGraphicFramePr>
+              <a:graphicFrameLocks xmlns:a="http://schemas.openxmlformats.org/drawingml/2006/main" noChangeAspect="1"/>
+            </wp:cNvGraphicFramePr>
+            <a:graphic xmlns:a="http://schemas.openxmlformats.org/drawingml/2006/main">
+              <a:graphicData uri="http://schemas.openxmlformats.org/drawingml/2006/picture">
+                <pic:pic xmlns:pic="http://schemas.openxmlformats.org/drawingml/2006/picture">
+                  <pic:nvPicPr>
+                    <pic:cNvPr id="1308086964" name="Afbeelding 1" descr="Afbeelding met tekst, elektronica, schermopname, software&#10;&#10;Door AI gegenereerde inhoud is mogelijk onjuist."/>
+                    <pic:cNvPicPr/>
+                  </pic:nvPicPr>
+                  <pic:blipFill>
+                    <a:blip r:embed="rId7" cstate="print">
+                      <a:extLst>
+                        <a:ext uri="{28A0092B-C50C-407E-A947-70E740481C1C}">
+                          <a14:useLocalDpi xmlns:a14="http://schemas.microsoft.com/office/drawing/2010/main" val="0"/>
+                        </a:ext>
+                      </a:extLst>
+                    </a:blip>
+                    <a:stretch>
+                      <a:fillRect/>
+                    </a:stretch>
+                  </pic:blipFill>
+                  <pic:spPr>
+                    <a:xfrm>
+                      <a:off x="0" y="0"/>
+                      <a:ext cx="5731510" cy="3580765"/>
+                    </a:xfrm>
+                    <a:prstGeom prst="rect">
+                      <a:avLst/>
+                    </a:prstGeom>
+                  </pic:spPr>
+                </pic:pic>
+              </a:graphicData>
+            </a:graphic>
+          </wp:inline>
+        </w:drawing>
+      </w:r>
+      <w:r>
+        <w:rPr>
+          <w:rFonts w:eastAsiaTheme="majorEastAsia" w:cstheme="majorBidi"/>
+          <w:b/>
+          <w:bCs/>
+          <w:noProof/>
+          <w:color w:val="0F4761" w:themeColor="accent1" w:themeShade="BF"/>
+          <w:sz w:val="26"/>
+          <w:szCs w:val="26"/>
+        </w:rPr>
+        <w:drawing>
+          <wp:inline distT="0" distB="0" distL="0" distR="0" wp14:anchorId="30A1CF04" wp14:editId="7BC04FFD">
+            <wp:extent cx="5731510" cy="1421130"/>
+            <wp:effectExtent l="0" t="0" r="2540" b="7620"/>
+            <wp:docPr id="1249175210" name="Afbeelding 2" descr="Afbeelding met tekst, schermopname, multimedia, software&#10;&#10;Door AI gegenereerde inhoud is mogelijk onjuist."/>
+            <wp:cNvGraphicFramePr>
+              <a:graphicFrameLocks xmlns:a="http://schemas.openxmlformats.org/drawingml/2006/main" noChangeAspect="1"/>
+            </wp:cNvGraphicFramePr>
+            <a:graphic xmlns:a="http://schemas.openxmlformats.org/drawingml/2006/main">
+              <a:graphicData uri="http://schemas.openxmlformats.org/drawingml/2006/picture">
+                <pic:pic xmlns:pic="http://schemas.openxmlformats.org/drawingml/2006/picture">
+                  <pic:nvPicPr>
+                    <pic:cNvPr id="1249175210" name="Afbeelding 2" descr="Afbeelding met tekst, schermopname, multimedia, software&#10;&#10;Door AI gegenereerde inhoud is mogelijk onjuist."/>
+                    <pic:cNvPicPr/>
+                  </pic:nvPicPr>
+                  <pic:blipFill>
+                    <a:blip r:embed="rId8">
+                      <a:extLst>
+                        <a:ext uri="{28A0092B-C50C-407E-A947-70E740481C1C}">
+                          <a14:useLocalDpi xmlns:a14="http://schemas.microsoft.com/office/drawing/2010/main" val="0"/>
+                        </a:ext>
+                      </a:extLst>
+                    </a:blip>
+                    <a:stretch>
+                      <a:fillRect/>
+                    </a:stretch>
+                  </pic:blipFill>
+                  <pic:spPr>
+                    <a:xfrm>
+                      <a:off x="0" y="0"/>
+                      <a:ext cx="5731510" cy="1421130"/>
+                    </a:xfrm>
+                    <a:prstGeom prst="rect">
+                      <a:avLst/>
+                    </a:prstGeom>
+                  </pic:spPr>
+                </pic:pic>
+              </a:graphicData>
+            </a:graphic>
+          </wp:inline>
+        </w:drawing>
+      </w:r>
+      <w:r>
+        <w:rPr>
+          <w:rFonts w:eastAsiaTheme="majorEastAsia" w:cstheme="majorBidi"/>
+          <w:b/>
+          <w:bCs/>
+          <w:noProof/>
+          <w:color w:val="0F4761" w:themeColor="accent1" w:themeShade="BF"/>
+          <w:sz w:val="26"/>
+          <w:szCs w:val="26"/>
+        </w:rPr>
+        <w:lastRenderedPageBreak/>
+        <w:drawing>
+          <wp:inline distT="0" distB="0" distL="0" distR="0" wp14:anchorId="3A32D2DB" wp14:editId="5F12BB2B">
+            <wp:extent cx="5731510" cy="3886200"/>
+            <wp:effectExtent l="0" t="0" r="2540" b="0"/>
+            <wp:docPr id="497586618" name="Afbeelding 3" descr="Afbeelding met tekst, schermopname, software, Multimediasoftware&#10;&#10;Door AI gegenereerde inhoud is mogelijk onjuist."/>
+            <wp:cNvGraphicFramePr>
+              <a:graphicFrameLocks xmlns:a="http://schemas.openxmlformats.org/drawingml/2006/main" noChangeAspect="1"/>
+            </wp:cNvGraphicFramePr>
+            <a:graphic xmlns:a="http://schemas.openxmlformats.org/drawingml/2006/main">
+              <a:graphicData uri="http://schemas.openxmlformats.org/drawingml/2006/picture">
+                <pic:pic xmlns:pic="http://schemas.openxmlformats.org/drawingml/2006/picture">
+                  <pic:nvPicPr>
+                    <pic:cNvPr id="497586618" name="Afbeelding 3" descr="Afbeelding met tekst, schermopname, software, Multimediasoftware&#10;&#10;Door AI gegenereerde inhoud is mogelijk onjuist."/>
+                    <pic:cNvPicPr/>
+                  </pic:nvPicPr>
+                  <pic:blipFill>
+                    <a:blip r:embed="rId9" cstate="print">
+                      <a:extLst>
+                        <a:ext uri="{28A0092B-C50C-407E-A947-70E740481C1C}">
+                          <a14:useLocalDpi xmlns:a14="http://schemas.microsoft.com/office/drawing/2010/main" val="0"/>
+                        </a:ext>
+                      </a:extLst>
+                    </a:blip>
+                    <a:stretch>
+                      <a:fillRect/>
+                    </a:stretch>
+                  </pic:blipFill>
+                  <pic:spPr>
+                    <a:xfrm>
+                      <a:off x="0" y="0"/>
+                      <a:ext cx="5731510" cy="3886200"/>
+                    </a:xfrm>
+                    <a:prstGeom prst="rect">
+                      <a:avLst/>
+                    </a:prstGeom>
+                  </pic:spPr>
+                </pic:pic>
+              </a:graphicData>
+            </a:graphic>
+          </wp:inline>
+        </w:drawing>
+      </w:r>
+      <w:r>
+        <w:rPr>
+          <w:rFonts w:eastAsiaTheme="majorEastAsia" w:cstheme="majorBidi"/>
+          <w:b/>
+          <w:bCs/>
+          <w:noProof/>
+          <w:color w:val="0F4761" w:themeColor="accent1" w:themeShade="BF"/>
+          <w:sz w:val="26"/>
+          <w:szCs w:val="26"/>
+        </w:rPr>
+        <w:drawing>
+          <wp:inline distT="0" distB="0" distL="0" distR="0" wp14:anchorId="3A041963" wp14:editId="036F4766">
+            <wp:extent cx="5731510" cy="3886200"/>
+            <wp:effectExtent l="0" t="0" r="2540" b="0"/>
+            <wp:docPr id="1040366298" name="Afbeelding 4" descr="Afbeelding met tekst, schermopname, software, Multimediasoftware&#10;&#10;Door AI gegenereerde inhoud is mogelijk onjuist."/>
+            <wp:cNvGraphicFramePr>
+              <a:graphicFrameLocks xmlns:a="http://schemas.openxmlformats.org/drawingml/2006/main" noChangeAspect="1"/>
+            </wp:cNvGraphicFramePr>
+            <a:graphic xmlns:a="http://schemas.openxmlformats.org/drawingml/2006/main">
+              <a:graphicData uri="http://schemas.openxmlformats.org/drawingml/2006/picture">
+                <pic:pic xmlns:pic="http://schemas.openxmlformats.org/drawingml/2006/picture">
+                  <pic:nvPicPr>
+                    <pic:cNvPr id="1040366298" name="Afbeelding 4" descr="Afbeelding met tekst, schermopname, software, Multimediasoftware&#10;&#10;Door AI gegenereerde inhoud is mogelijk onjuist."/>
+                    <pic:cNvPicPr/>
+                  </pic:nvPicPr>
+                  <pic:blipFill>
+                    <a:blip r:embed="rId9" cstate="print">
+                      <a:extLst>
+                        <a:ext uri="{28A0092B-C50C-407E-A947-70E740481C1C}">
+                          <a14:useLocalDpi xmlns:a14="http://schemas.microsoft.com/office/drawing/2010/main" val="0"/>
+                        </a:ext>
+                      </a:extLst>
+                    </a:blip>
+                    <a:stretch>
+                      <a:fillRect/>
+                    </a:stretch>
+                  </pic:blipFill>
+                  <pic:spPr>
+                    <a:xfrm>
+                      <a:off x="0" y="0"/>
+                      <a:ext cx="5731510" cy="3886200"/>
+                    </a:xfrm>
+                    <a:prstGeom prst="rect">
+                      <a:avLst/>
+                    </a:prstGeom>
+                  </pic:spPr>
+                </pic:pic>
+              </a:graphicData>
+            </a:graphic>
+          </wp:inline>
+        </w:drawing>
+      </w:r>
+      <w:r>
+        <w:rPr>
+          <w:rFonts w:eastAsiaTheme="majorEastAsia" w:cstheme="majorBidi"/>
+          <w:b/>
+          <w:bCs/>
+          <w:noProof/>
+          <w:color w:val="0F4761" w:themeColor="accent1" w:themeShade="BF"/>
+          <w:sz w:val="26"/>
+          <w:szCs w:val="26"/>
+        </w:rPr>
+        <w:lastRenderedPageBreak/>
+        <w:drawing>
+          <wp:inline distT="0" distB="0" distL="0" distR="0" wp14:anchorId="0F5D1AAE" wp14:editId="0081B645">
+            <wp:extent cx="5731510" cy="2967355"/>
+            <wp:effectExtent l="0" t="0" r="2540" b="4445"/>
+            <wp:docPr id="934413045" name="Afbeelding 5" descr="Afbeelding met tekst, schermopname, software, computer&#10;&#10;Door AI gegenereerde inhoud is mogelijk onjuist."/>
+            <wp:cNvGraphicFramePr>
+              <a:graphicFrameLocks xmlns:a="http://schemas.openxmlformats.org/drawingml/2006/main" noChangeAspect="1"/>
+            </wp:cNvGraphicFramePr>
+            <a:graphic xmlns:a="http://schemas.openxmlformats.org/drawingml/2006/main">
+              <a:graphicData uri="http://schemas.openxmlformats.org/drawingml/2006/picture">
+                <pic:pic xmlns:pic="http://schemas.openxmlformats.org/drawingml/2006/picture">
+                  <pic:nvPicPr>
+                    <pic:cNvPr id="934413045" name="Afbeelding 5" descr="Afbeelding met tekst, schermopname, software, computer&#10;&#10;Door AI gegenereerde inhoud is mogelijk onjuist."/>
+                    <pic:cNvPicPr/>
+                  </pic:nvPicPr>
+                  <pic:blipFill>
+                    <a:blip r:embed="rId10">
+                      <a:extLst>
+                        <a:ext uri="{28A0092B-C50C-407E-A947-70E740481C1C}">
+                          <a14:useLocalDpi xmlns:a14="http://schemas.microsoft.com/office/drawing/2010/main" val="0"/>
+                        </a:ext>
+                      </a:extLst>
+                    </a:blip>
+                    <a:stretch>
+                      <a:fillRect/>
+                    </a:stretch>
+                  </pic:blipFill>
+                  <pic:spPr>
+                    <a:xfrm>
+                      <a:off x="0" y="0"/>
+                      <a:ext cx="5731510" cy="2967355"/>
+                    </a:xfrm>
+                    <a:prstGeom prst="rect">
+                      <a:avLst/>
+                    </a:prstGeom>
+                  </pic:spPr>
+                </pic:pic>
+              </a:graphicData>
+            </a:graphic>
+          </wp:inline>
+        </w:drawing>
+      </w:r>
+      <w:r>
+        <w:rPr>
+          <w:rFonts w:eastAsiaTheme="majorEastAsia" w:cstheme="majorBidi"/>
+          <w:b/>
+          <w:bCs/>
+          <w:noProof/>
+          <w:color w:val="0F4761" w:themeColor="accent1" w:themeShade="BF"/>
+          <w:sz w:val="26"/>
+          <w:szCs w:val="26"/>
+        </w:rPr>
+        <w:drawing>
+          <wp:inline distT="0" distB="0" distL="0" distR="0" wp14:anchorId="0E136454" wp14:editId="16084810">
+            <wp:extent cx="5731510" cy="2967355"/>
+            <wp:effectExtent l="0" t="0" r="2540" b="4445"/>
+            <wp:docPr id="1569431777" name="Afbeelding 6" descr="Afbeelding met tekst, schermopname, software, computer&#10;&#10;Door AI gegenereerde inhoud is mogelijk onjuist."/>
+            <wp:cNvGraphicFramePr>
+              <a:graphicFrameLocks xmlns:a="http://schemas.openxmlformats.org/drawingml/2006/main" noChangeAspect="1"/>
+            </wp:cNvGraphicFramePr>
+            <a:graphic xmlns:a="http://schemas.openxmlformats.org/drawingml/2006/main">
+              <a:graphicData uri="http://schemas.openxmlformats.org/drawingml/2006/picture">
+                <pic:pic xmlns:pic="http://schemas.openxmlformats.org/drawingml/2006/picture">
+                  <pic:nvPicPr>
+                    <pic:cNvPr id="1569431777" name="Afbeelding 6" descr="Afbeelding met tekst, schermopname, software, computer&#10;&#10;Door AI gegenereerde inhoud is mogelijk onjuist."/>
+                    <pic:cNvPicPr/>
+                  </pic:nvPicPr>
+                  <pic:blipFill>
+                    <a:blip r:embed="rId10">
+                      <a:extLst>
+                        <a:ext uri="{28A0092B-C50C-407E-A947-70E740481C1C}">
+                          <a14:useLocalDpi xmlns:a14="http://schemas.microsoft.com/office/drawing/2010/main" val="0"/>
+                        </a:ext>
+                      </a:extLst>
+                    </a:blip>
+                    <a:stretch>
+                      <a:fillRect/>
+                    </a:stretch>
+                  </pic:blipFill>
+                  <pic:spPr>
+                    <a:xfrm>
+                      <a:off x="0" y="0"/>
+                      <a:ext cx="5731510" cy="2967355"/>
+                    </a:xfrm>
+                    <a:prstGeom prst="rect">
+                      <a:avLst/>
+                    </a:prstGeom>
+                  </pic:spPr>
+                </pic:pic>
+              </a:graphicData>
+            </a:graphic>
+          </wp:inline>
+        </w:drawing>
+      </w:r>
+      <w:r>
+        <w:rPr>
+          <w:rFonts w:eastAsiaTheme="majorEastAsia" w:cstheme="majorBidi"/>
+          <w:b/>
+          <w:bCs/>
+          <w:noProof/>
+          <w:color w:val="0F4761" w:themeColor="accent1" w:themeShade="BF"/>
+          <w:sz w:val="26"/>
+          <w:szCs w:val="26"/>
+        </w:rPr>
+        <w:lastRenderedPageBreak/>
+        <w:drawing>
+          <wp:inline distT="0" distB="0" distL="0" distR="0" wp14:anchorId="68952AE7" wp14:editId="0167BAA0">
+            <wp:extent cx="5731510" cy="3516630"/>
+            <wp:effectExtent l="0" t="0" r="2540" b="7620"/>
+            <wp:docPr id="1655857078" name="Afbeelding 7" descr="Afbeelding met elektronica, tekst, schermopname, computer&#10;&#10;Door AI gegenereerde inhoud is mogelijk onjuist."/>
+            <wp:cNvGraphicFramePr>
+              <a:graphicFrameLocks xmlns:a="http://schemas.openxmlformats.org/drawingml/2006/main" noChangeAspect="1"/>
+            </wp:cNvGraphicFramePr>
+            <a:graphic xmlns:a="http://schemas.openxmlformats.org/drawingml/2006/main">
+              <a:graphicData uri="http://schemas.openxmlformats.org/drawingml/2006/picture">
+                <pic:pic xmlns:pic="http://schemas.openxmlformats.org/drawingml/2006/picture">
+                  <pic:nvPicPr>
+                    <pic:cNvPr id="1655857078" name="Afbeelding 7" descr="Afbeelding met elektronica, tekst, schermopname, computer&#10;&#10;Door AI gegenereerde inhoud is mogelijk onjuist."/>
+                    <pic:cNvPicPr/>
+                  </pic:nvPicPr>
+                  <pic:blipFill>
+                    <a:blip r:embed="rId11" cstate="print">
+                      <a:extLst>
+                        <a:ext uri="{28A0092B-C50C-407E-A947-70E740481C1C}">
+                          <a14:useLocalDpi xmlns:a14="http://schemas.microsoft.com/office/drawing/2010/main" val="0"/>
+                        </a:ext>
+                      </a:extLst>
+                    </a:blip>
+                    <a:stretch>
+                      <a:fillRect/>
+                    </a:stretch>
+                  </pic:blipFill>
+                  <pic:spPr>
+                    <a:xfrm>
+                      <a:off x="0" y="0"/>
+                      <a:ext cx="5731510" cy="3516630"/>
+                    </a:xfrm>
+                    <a:prstGeom prst="rect">
+                      <a:avLst/>
+                    </a:prstGeom>
+                  </pic:spPr>
+                </pic:pic>
+              </a:graphicData>
+            </a:graphic>
+          </wp:inline>
+        </w:drawing>
+      </w:r>
+      <w:r>
+        <w:rPr>
+          <w:rFonts w:eastAsiaTheme="majorEastAsia" w:cstheme="majorBidi"/>
+          <w:b/>
+          <w:bCs/>
+          <w:noProof/>
+          <w:color w:val="0F4761" w:themeColor="accent1" w:themeShade="BF"/>
+          <w:sz w:val="26"/>
+          <w:szCs w:val="26"/>
+        </w:rPr>
+        <w:drawing>
+          <wp:inline distT="0" distB="0" distL="0" distR="0" wp14:anchorId="4FCFF51E" wp14:editId="12B33E3F">
+            <wp:extent cx="5731510" cy="3567430"/>
+            <wp:effectExtent l="0" t="0" r="2540" b="0"/>
+            <wp:docPr id="1789298066" name="Afbeelding 8" descr="Afbeelding met tekst, schermopname, software, Multimediasoftware&#10;&#10;Door AI gegenereerde inhoud is mogelijk onjuist."/>
+            <wp:cNvGraphicFramePr>
+              <a:graphicFrameLocks xmlns:a="http://schemas.openxmlformats.org/drawingml/2006/main" noChangeAspect="1"/>
+            </wp:cNvGraphicFramePr>
+            <a:graphic xmlns:a="http://schemas.openxmlformats.org/drawingml/2006/main">
+              <a:graphicData uri="http://schemas.openxmlformats.org/drawingml/2006/picture">
+                <pic:pic xmlns:pic="http://schemas.openxmlformats.org/drawingml/2006/picture">
+                  <pic:nvPicPr>
+                    <pic:cNvPr id="1789298066" name="Afbeelding 8" descr="Afbeelding met tekst, schermopname, software, Multimediasoftware&#10;&#10;Door AI gegenereerde inhoud is mogelijk onjuist."/>
+                    <pic:cNvPicPr/>
+                  </pic:nvPicPr>
+                  <pic:blipFill>
+                    <a:blip r:embed="rId12" cstate="print">
+                      <a:extLst>
+                        <a:ext uri="{28A0092B-C50C-407E-A947-70E740481C1C}">
+                          <a14:useLocalDpi xmlns:a14="http://schemas.microsoft.com/office/drawing/2010/main" val="0"/>
+                        </a:ext>
+                      </a:extLst>
+                    </a:blip>
+                    <a:stretch>
+                      <a:fillRect/>
+                    </a:stretch>
+                  </pic:blipFill>
+                  <pic:spPr>
+                    <a:xfrm>
+                      <a:off x="0" y="0"/>
+                      <a:ext cx="5731510" cy="3567430"/>
+                    </a:xfrm>
+                    <a:prstGeom prst="rect">
+                      <a:avLst/>
+                    </a:prstGeom>
+                  </pic:spPr>
+                </pic:pic>
+              </a:graphicData>
+            </a:graphic>
+          </wp:inline>
+        </w:drawing>
+      </w:r>
+      <w:r>
+        <w:rPr>
+          <w:rFonts w:eastAsiaTheme="majorEastAsia" w:cstheme="majorBidi"/>
+          <w:b/>
+          <w:bCs/>
+          <w:noProof/>
+          <w:color w:val="0F4761" w:themeColor="accent1" w:themeShade="BF"/>
+          <w:sz w:val="26"/>
+          <w:szCs w:val="26"/>
+        </w:rPr>
+        <w:lastRenderedPageBreak/>
+        <w:drawing>
+          <wp:inline distT="0" distB="0" distL="0" distR="0" wp14:anchorId="3FF516FE" wp14:editId="11DAD1E7">
+            <wp:extent cx="5731510" cy="2415540"/>
+            <wp:effectExtent l="0" t="0" r="2540" b="3810"/>
+            <wp:docPr id="331638131" name="Afbeelding 9" descr="Afbeelding met tekst, software, Multimediasoftware, Computerpictogram&#10;&#10;Door AI gegenereerde inhoud is mogelijk onjuist."/>
+            <wp:cNvGraphicFramePr>
+              <a:graphicFrameLocks xmlns:a="http://schemas.openxmlformats.org/drawingml/2006/main" noChangeAspect="1"/>
+            </wp:cNvGraphicFramePr>
+            <a:graphic xmlns:a="http://schemas.openxmlformats.org/drawingml/2006/main">
+              <a:graphicData uri="http://schemas.openxmlformats.org/drawingml/2006/picture">
+                <pic:pic xmlns:pic="http://schemas.openxmlformats.org/drawingml/2006/picture">
+                  <pic:nvPicPr>
+                    <pic:cNvPr id="331638131" name="Afbeelding 9" descr="Afbeelding met tekst, software, Multimediasoftware, Computerpictogram&#10;&#10;Door AI gegenereerde inhoud is mogelijk onjuist."/>
+                    <pic:cNvPicPr/>
+                  </pic:nvPicPr>
+                  <pic:blipFill>
+                    <a:blip r:embed="rId13" cstate="print">
+                      <a:extLst>
+                        <a:ext uri="{28A0092B-C50C-407E-A947-70E740481C1C}">
+                          <a14:useLocalDpi xmlns:a14="http://schemas.microsoft.com/office/drawing/2010/main" val="0"/>
+                        </a:ext>
+                      </a:extLst>
+                    </a:blip>
+                    <a:stretch>
+                      <a:fillRect/>
+                    </a:stretch>
+                  </pic:blipFill>
+                  <pic:spPr>
+                    <a:xfrm>
+                      <a:off x="0" y="0"/>
+                      <a:ext cx="5731510" cy="2415540"/>
+                    </a:xfrm>
+                    <a:prstGeom prst="rect">
+                      <a:avLst/>
+                    </a:prstGeom>
+                  </pic:spPr>
+                </pic:pic>
+              </a:graphicData>
+            </a:graphic>
+          </wp:inline>
+        </w:drawing>
+      </w:r>
+      <w:r>
+        <w:rPr>
+          <w:rFonts w:eastAsiaTheme="majorEastAsia" w:cstheme="majorBidi"/>
+          <w:b/>
+          <w:bCs/>
+          <w:noProof/>
+          <w:color w:val="0F4761" w:themeColor="accent1" w:themeShade="BF"/>
+          <w:sz w:val="26"/>
+          <w:szCs w:val="26"/>
+        </w:rPr>
+        <w:drawing>
+          <wp:inline distT="0" distB="0" distL="0" distR="0" wp14:anchorId="10DF6910" wp14:editId="73D01C4E">
+            <wp:extent cx="5731510" cy="3571875"/>
+            <wp:effectExtent l="0" t="0" r="2540" b="9525"/>
+            <wp:docPr id="1892744219" name="Afbeelding 10" descr="Afbeelding met tekst, software, Computerpictogram, Multimediasoftware&#10;&#10;Door AI gegenereerde inhoud is mogelijk onjuist."/>
+            <wp:cNvGraphicFramePr>
+              <a:graphicFrameLocks xmlns:a="http://schemas.openxmlformats.org/drawingml/2006/main" noChangeAspect="1"/>
+            </wp:cNvGraphicFramePr>
+            <a:graphic xmlns:a="http://schemas.openxmlformats.org/drawingml/2006/main">
+              <a:graphicData uri="http://schemas.openxmlformats.org/drawingml/2006/picture">
+                <pic:pic xmlns:pic="http://schemas.openxmlformats.org/drawingml/2006/picture">
+                  <pic:nvPicPr>
+                    <pic:cNvPr id="1892744219" name="Afbeelding 10" descr="Afbeelding met tekst, software, Computerpictogram, Multimediasoftware&#10;&#10;Door AI gegenereerde inhoud is mogelijk onjuist."/>
+                    <pic:cNvPicPr/>
+                  </pic:nvPicPr>
+                  <pic:blipFill>
+                    <a:blip r:embed="rId14" cstate="print">
+                      <a:extLst>
+                        <a:ext uri="{28A0092B-C50C-407E-A947-70E740481C1C}">
+                          <a14:useLocalDpi xmlns:a14="http://schemas.microsoft.com/office/drawing/2010/main" val="0"/>
+                        </a:ext>
+                      </a:extLst>
+                    </a:blip>
+                    <a:stretch>
+                      <a:fillRect/>
+                    </a:stretch>
+                  </pic:blipFill>
+                  <pic:spPr>
+                    <a:xfrm>
+                      <a:off x="0" y="0"/>
+                      <a:ext cx="5731510" cy="3571875"/>
+                    </a:xfrm>
+                    <a:prstGeom prst="rect">
+                      <a:avLst/>
+                    </a:prstGeom>
+                  </pic:spPr>
+                </pic:pic>
+              </a:graphicData>
+            </a:graphic>
+          </wp:inline>
+        </w:drawing>
+      </w:r>
+      <w:r>
+        <w:rPr>
+          <w:rFonts w:eastAsiaTheme="majorEastAsia" w:cstheme="majorBidi"/>
+          <w:b/>
+          <w:bCs/>
+          <w:noProof/>
+          <w:color w:val="0F4761" w:themeColor="accent1" w:themeShade="BF"/>
+          <w:sz w:val="26"/>
+          <w:szCs w:val="26"/>
+        </w:rPr>
+        <w:lastRenderedPageBreak/>
+        <w:drawing>
+          <wp:inline distT="0" distB="0" distL="0" distR="0" wp14:anchorId="410D9008" wp14:editId="4E50260A">
+            <wp:extent cx="5731510" cy="3571875"/>
+            <wp:effectExtent l="0" t="0" r="2540" b="9525"/>
+            <wp:docPr id="527443404" name="Afbeelding 11" descr="Afbeelding met tekst, software, Computerpictogram, Multimediasoftware&#10;&#10;Door AI gegenereerde inhoud is mogelijk onjuist."/>
+            <wp:cNvGraphicFramePr>
+              <a:graphicFrameLocks xmlns:a="http://schemas.openxmlformats.org/drawingml/2006/main" noChangeAspect="1"/>
+            </wp:cNvGraphicFramePr>
+            <a:graphic xmlns:a="http://schemas.openxmlformats.org/drawingml/2006/main">
+              <a:graphicData uri="http://schemas.openxmlformats.org/drawingml/2006/picture">
+                <pic:pic xmlns:pic="http://schemas.openxmlformats.org/drawingml/2006/picture">
+                  <pic:nvPicPr>
+                    <pic:cNvPr id="527443404" name="Afbeelding 11" descr="Afbeelding met tekst, software, Computerpictogram, Multimediasoftware&#10;&#10;Door AI gegenereerde inhoud is mogelijk onjuist."/>
+                    <pic:cNvPicPr/>
+                  </pic:nvPicPr>
+                  <pic:blipFill>
+                    <a:blip r:embed="rId14" cstate="print">
+                      <a:extLst>
+                        <a:ext uri="{28A0092B-C50C-407E-A947-70E740481C1C}">
+                          <a14:useLocalDpi xmlns:a14="http://schemas.microsoft.com/office/drawing/2010/main" val="0"/>
+                        </a:ext>
+                      </a:extLst>
+                    </a:blip>
+                    <a:stretch>
+                      <a:fillRect/>
+                    </a:stretch>
+                  </pic:blipFill>
+                  <pic:spPr>
+                    <a:xfrm>
+                      <a:off x="0" y="0"/>
+                      <a:ext cx="5731510" cy="3571875"/>
+                    </a:xfrm>
+                    <a:prstGeom prst="rect">
+                      <a:avLst/>
+                    </a:prstGeom>
+                  </pic:spPr>
+                </pic:pic>
+              </a:graphicData>
+            </a:graphic>
+          </wp:inline>
+        </w:drawing>
+      </w:r>
+      <w:r>
+        <w:rPr>
+          <w:rFonts w:eastAsiaTheme="majorEastAsia" w:cstheme="majorBidi"/>
+          <w:b/>
+          <w:bCs/>
+          <w:noProof/>
+          <w:color w:val="0F4761" w:themeColor="accent1" w:themeShade="BF"/>
+          <w:sz w:val="26"/>
+          <w:szCs w:val="26"/>
+        </w:rPr>
+        <w:drawing>
+          <wp:inline distT="0" distB="0" distL="0" distR="0" wp14:anchorId="1505321C" wp14:editId="2B754E78">
+            <wp:extent cx="5731510" cy="3496945"/>
+            <wp:effectExtent l="0" t="0" r="2540" b="8255"/>
+            <wp:docPr id="1061400287" name="Afbeelding 12" descr="Afbeelding met tekst, schermopname, software, Computerpictogram&#10;&#10;Door AI gegenereerde inhoud is mogelijk onjuist."/>
+            <wp:cNvGraphicFramePr>
+              <a:graphicFrameLocks xmlns:a="http://schemas.openxmlformats.org/drawingml/2006/main" noChangeAspect="1"/>
+            </wp:cNvGraphicFramePr>
+            <a:graphic xmlns:a="http://schemas.openxmlformats.org/drawingml/2006/main">
+              <a:graphicData uri="http://schemas.openxmlformats.org/drawingml/2006/picture">
+                <pic:pic xmlns:pic="http://schemas.openxmlformats.org/drawingml/2006/picture">
+                  <pic:nvPicPr>
+                    <pic:cNvPr id="1061400287" name="Afbeelding 12" descr="Afbeelding met tekst, schermopname, software, Computerpictogram&#10;&#10;Door AI gegenereerde inhoud is mogelijk onjuist."/>
+                    <pic:cNvPicPr/>
+                  </pic:nvPicPr>
+                  <pic:blipFill>
+                    <a:blip r:embed="rId15" cstate="print">
+                      <a:extLst>
+                        <a:ext uri="{28A0092B-C50C-407E-A947-70E740481C1C}">
+                          <a14:useLocalDpi xmlns:a14="http://schemas.microsoft.com/office/drawing/2010/main" val="0"/>
+                        </a:ext>
+                      </a:extLst>
+                    </a:blip>
+                    <a:stretch>
+                      <a:fillRect/>
+                    </a:stretch>
+                  </pic:blipFill>
+                  <pic:spPr>
+                    <a:xfrm>
+                      <a:off x="0" y="0"/>
+                      <a:ext cx="5731510" cy="3496945"/>
+                    </a:xfrm>
+                    <a:prstGeom prst="rect">
+                      <a:avLst/>
+                    </a:prstGeom>
+                  </pic:spPr>
+                </pic:pic>
+              </a:graphicData>
+            </a:graphic>
+          </wp:inline>
+        </w:drawing>
+      </w:r>
+      <w:r>
+        <w:rPr>
+          <w:rFonts w:eastAsiaTheme="majorEastAsia" w:cstheme="majorBidi"/>
+          <w:b/>
+          <w:bCs/>
+          <w:noProof/>
+          <w:color w:val="0F4761" w:themeColor="accent1" w:themeShade="BF"/>
+          <w:sz w:val="26"/>
+          <w:szCs w:val="26"/>
+        </w:rPr>
+        <w:lastRenderedPageBreak/>
+        <w:drawing>
+          <wp:inline distT="0" distB="0" distL="0" distR="0" wp14:anchorId="3E6C5881" wp14:editId="2A376DA0">
+            <wp:extent cx="5731510" cy="3496945"/>
+            <wp:effectExtent l="0" t="0" r="2540" b="8255"/>
+            <wp:docPr id="507175798" name="Afbeelding 13" descr="Afbeelding met tekst, schermopname, software, Computerpictogram&#10;&#10;Door AI gegenereerde inhoud is mogelijk onjuist."/>
+            <wp:cNvGraphicFramePr>
+              <a:graphicFrameLocks xmlns:a="http://schemas.openxmlformats.org/drawingml/2006/main" noChangeAspect="1"/>
+            </wp:cNvGraphicFramePr>
+            <a:graphic xmlns:a="http://schemas.openxmlformats.org/drawingml/2006/main">
+              <a:graphicData uri="http://schemas.openxmlformats.org/drawingml/2006/picture">
+                <pic:pic xmlns:pic="http://schemas.openxmlformats.org/drawingml/2006/picture">
+                  <pic:nvPicPr>
+                    <pic:cNvPr id="507175798" name="Afbeelding 13" descr="Afbeelding met tekst, schermopname, software, Computerpictogram&#10;&#10;Door AI gegenereerde inhoud is mogelijk onjuist."/>
+                    <pic:cNvPicPr/>
+                  </pic:nvPicPr>
+                  <pic:blipFill>
+                    <a:blip r:embed="rId15" cstate="print">
+                      <a:extLst>
+                        <a:ext uri="{28A0092B-C50C-407E-A947-70E740481C1C}">
+                          <a14:useLocalDpi xmlns:a14="http://schemas.microsoft.com/office/drawing/2010/main" val="0"/>
+                        </a:ext>
+                      </a:extLst>
+                    </a:blip>
+                    <a:stretch>
+                      <a:fillRect/>
+                    </a:stretch>
+                  </pic:blipFill>
+                  <pic:spPr>
+                    <a:xfrm>
+                      <a:off x="0" y="0"/>
+                      <a:ext cx="5731510" cy="3496945"/>
+                    </a:xfrm>
+                    <a:prstGeom prst="rect">
+                      <a:avLst/>
+                    </a:prstGeom>
+                  </pic:spPr>
+                </pic:pic>
+              </a:graphicData>
+            </a:graphic>
+          </wp:inline>
+        </w:drawing>
+      </w:r>
+      <w:r>
+        <w:rPr>
+          <w:rFonts w:eastAsiaTheme="majorEastAsia" w:cstheme="majorBidi"/>
+          <w:b/>
+          <w:bCs/>
+          <w:noProof/>
+          <w:color w:val="0F4761" w:themeColor="accent1" w:themeShade="BF"/>
+          <w:sz w:val="26"/>
+          <w:szCs w:val="26"/>
+        </w:rPr>
+        <w:drawing>
+          <wp:inline distT="0" distB="0" distL="0" distR="0" wp14:anchorId="5574248D" wp14:editId="652A7E2D">
+            <wp:extent cx="5731510" cy="3404235"/>
+            <wp:effectExtent l="0" t="0" r="2540" b="5715"/>
+            <wp:docPr id="1199557889" name="Afbeelding 14" descr="Afbeelding met tekst, schermopname, software, Multimediasoftware&#10;&#10;Door AI gegenereerde inhoud is mogelijk onjuist."/>
+            <wp:cNvGraphicFramePr>
+              <a:graphicFrameLocks xmlns:a="http://schemas.openxmlformats.org/drawingml/2006/main" noChangeAspect="1"/>
+            </wp:cNvGraphicFramePr>
+            <a:graphic xmlns:a="http://schemas.openxmlformats.org/drawingml/2006/main">
+              <a:graphicData uri="http://schemas.openxmlformats.org/drawingml/2006/picture">
+                <pic:pic xmlns:pic="http://schemas.openxmlformats.org/drawingml/2006/picture">
+                  <pic:nvPicPr>
+                    <pic:cNvPr id="1199557889" name="Afbeelding 14" descr="Afbeelding met tekst, schermopname, software, Multimediasoftware&#10;&#10;Door AI gegenereerde inhoud is mogelijk onjuist."/>
+                    <pic:cNvPicPr/>
+                  </pic:nvPicPr>
+                  <pic:blipFill>
+                    <a:blip r:embed="rId16" cstate="print">
+                      <a:extLst>
+                        <a:ext uri="{28A0092B-C50C-407E-A947-70E740481C1C}">
+                          <a14:useLocalDpi xmlns:a14="http://schemas.microsoft.com/office/drawing/2010/main" val="0"/>
+                        </a:ext>
+                      </a:extLst>
+                    </a:blip>
+                    <a:stretch>
+                      <a:fillRect/>
+                    </a:stretch>
+                  </pic:blipFill>
+                  <pic:spPr>
+                    <a:xfrm>
+                      <a:off x="0" y="0"/>
+                      <a:ext cx="5731510" cy="3404235"/>
+                    </a:xfrm>
+                    <a:prstGeom prst="rect">
+                      <a:avLst/>
+                    </a:prstGeom>
+                  </pic:spPr>
+                </pic:pic>
+              </a:graphicData>
+            </a:graphic>
+          </wp:inline>
+        </w:drawing>
+      </w:r>
+      <w:r>
+        <w:rPr>
+          <w:rFonts w:eastAsiaTheme="majorEastAsia" w:cstheme="majorBidi"/>
+          <w:b/>
+          <w:bCs/>
+          <w:noProof/>
+          <w:color w:val="0F4761" w:themeColor="accent1" w:themeShade="BF"/>
+          <w:sz w:val="26"/>
+          <w:szCs w:val="26"/>
+        </w:rPr>
+        <w:lastRenderedPageBreak/>
+        <w:drawing>
+          <wp:inline distT="0" distB="0" distL="0" distR="0" wp14:anchorId="3E9AFD32" wp14:editId="1B6DFA5D">
+            <wp:extent cx="5731510" cy="3404235"/>
+            <wp:effectExtent l="0" t="0" r="2540" b="5715"/>
+            <wp:docPr id="38615864" name="Afbeelding 15" descr="Afbeelding met tekst, schermopname, software, Multimediasoftware&#10;&#10;Door AI gegenereerde inhoud is mogelijk onjuist."/>
+            <wp:cNvGraphicFramePr>
+              <a:graphicFrameLocks xmlns:a="http://schemas.openxmlformats.org/drawingml/2006/main" noChangeAspect="1"/>
+            </wp:cNvGraphicFramePr>
+            <a:graphic xmlns:a="http://schemas.openxmlformats.org/drawingml/2006/main">
+              <a:graphicData uri="http://schemas.openxmlformats.org/drawingml/2006/picture">
+                <pic:pic xmlns:pic="http://schemas.openxmlformats.org/drawingml/2006/picture">
+                  <pic:nvPicPr>
+                    <pic:cNvPr id="38615864" name="Afbeelding 15" descr="Afbeelding met tekst, schermopname, software, Multimediasoftware&#10;&#10;Door AI gegenereerde inhoud is mogelijk onjuist."/>
+                    <pic:cNvPicPr/>
+                  </pic:nvPicPr>
+                  <pic:blipFill>
+                    <a:blip r:embed="rId16" cstate="print">
+                      <a:extLst>
+                        <a:ext uri="{28A0092B-C50C-407E-A947-70E740481C1C}">
+                          <a14:useLocalDpi xmlns:a14="http://schemas.microsoft.com/office/drawing/2010/main" val="0"/>
+                        </a:ext>
+                      </a:extLst>
+                    </a:blip>
+                    <a:stretch>
+                      <a:fillRect/>
+                    </a:stretch>
+                  </pic:blipFill>
+                  <pic:spPr>
+                    <a:xfrm>
+                      <a:off x="0" y="0"/>
+                      <a:ext cx="5731510" cy="3404235"/>
+                    </a:xfrm>
+                    <a:prstGeom prst="rect">
+                      <a:avLst/>
+                    </a:prstGeom>
+                  </pic:spPr>
+                </pic:pic>
+              </a:graphicData>
+            </a:graphic>
+          </wp:inline>
+        </w:drawing>
+      </w:r>
     </w:p>
     <w:p>
       <w:pPr>
@@ -1617,7 +2350,6 @@
           <w:b/>
           <w:bCs/>
         </w:rPr>
-        <w:lastRenderedPageBreak/>
         <w:t>Vragen</w:t>
       </w:r>
     </w:p>
@@ -1639,7 +2371,14 @@
           <w:b/>
           <w:bCs/>
         </w:rPr>
-        <w:t>Wat is het doel van Git?</w:t>
+        <w:t xml:space="preserve"> </w:t>
+      </w:r>
+      <w:r>
+        <w:rPr>
+          <w:b/>
+          <w:bCs/>
+        </w:rPr>
+        <w:t>Het doel van Git is om versiebeheer te bieden voor bestanden, vooral broncode van softwareprojecten.</w:t>
       </w:r>
     </w:p>
     <w:p>
@@ -1673,44 +2412,110 @@
           <w:bCs/>
         </w:rPr>
       </w:pPr>
-      <w:r>
-        <w:rPr>
-          <w:b/>
-          <w:bCs/>
-        </w:rPr>
-        <w:t xml:space="preserve">Wat is het verschil tussen </w:t>
-      </w:r>
-      <w:r>
-        <w:rPr>
-          <w:b/>
-          <w:bCs/>
-          <w:i/>
-          <w:iCs/>
-        </w:rPr>
-        <w:t>lokale opslag</w:t>
-      </w:r>
-      <w:r>
-        <w:rPr>
-          <w:b/>
-          <w:bCs/>
-        </w:rPr>
-        <w:t xml:space="preserve"> en </w:t>
-      </w:r>
-      <w:r>
-        <w:rPr>
-          <w:b/>
-          <w:bCs/>
-          <w:i/>
-          <w:iCs/>
-        </w:rPr>
-        <w:t>remote opslag</w:t>
-      </w:r>
-      <w:r>
-        <w:rPr>
-          <w:b/>
-          <w:bCs/>
-        </w:rPr>
-        <w:t xml:space="preserve"> in Git?</w:t>
+      <w:proofErr w:type="spellStart"/>
+      <w:r>
+        <w:rPr>
+          <w:b/>
+          <w:bCs/>
+        </w:rPr>
+        <w:t>Local</w:t>
+      </w:r>
+      <w:proofErr w:type="spellEnd"/>
+      <w:r>
+        <w:rPr>
+          <w:b/>
+          <w:bCs/>
+        </w:rPr>
+        <w:t xml:space="preserve"> host bevindt op je eigen computer en </w:t>
+      </w:r>
+      <w:r>
+        <w:rPr>
+          <w:b/>
+          <w:bCs/>
+        </w:rPr>
+        <w:t xml:space="preserve">remote opslag bevindt zich op een </w:t>
+      </w:r>
+      <w:proofErr w:type="spellStart"/>
+      <w:r>
+        <w:rPr>
+          <w:b/>
+          <w:bCs/>
+        </w:rPr>
+        <w:t>cloud</w:t>
+      </w:r>
+      <w:proofErr w:type="spellEnd"/>
+      <w:r>
+        <w:rPr>
+          <w:b/>
+          <w:bCs/>
+        </w:rPr>
+        <w:t xml:space="preserve"> of server</w:t>
+      </w:r>
+    </w:p>
+    <w:p>
+      <w:pPr>
+        <w:spacing w:after="0"/>
+        <w:rPr>
+          <w:b/>
+          <w:bCs/>
+        </w:rPr>
+      </w:pPr>
+    </w:p>
+    <w:p>
+      <w:pPr>
+        <w:spacing w:after="0"/>
+        <w:rPr>
+          <w:b/>
+          <w:bCs/>
+        </w:rPr>
+      </w:pPr>
+    </w:p>
+    <w:p>
+      <w:pPr>
+        <w:spacing w:after="0"/>
+        <w:rPr>
+          <w:b/>
+          <w:bCs/>
+        </w:rPr>
+      </w:pPr>
+      <w:r>
+        <w:rPr>
+          <w:b/>
+          <w:bCs/>
+        </w:rPr>
+        <w:t xml:space="preserve">Een </w:t>
+      </w:r>
+      <w:proofErr w:type="spellStart"/>
+      <w:r>
+        <w:rPr>
+          <w:b/>
+          <w:bCs/>
+        </w:rPr>
+        <w:t>commit</w:t>
+      </w:r>
+      <w:proofErr w:type="spellEnd"/>
+      <w:r>
+        <w:rPr>
+          <w:b/>
+          <w:bCs/>
+        </w:rPr>
+        <w:t xml:space="preserve"> is </w:t>
+      </w:r>
+      <w:proofErr w:type="gramStart"/>
+      <w:r>
+        <w:rPr>
+          <w:b/>
+          <w:bCs/>
+        </w:rPr>
+        <w:t>een  momentopname</w:t>
+      </w:r>
+      <w:proofErr w:type="gramEnd"/>
+      <w:r>
+        <w:rPr>
+          <w:b/>
+          <w:bCs/>
+        </w:rPr>
+        <w:t xml:space="preserve"> </w:t>
       </w:r>
     </w:p>
     <w:p>
@@ -1740,54 +2545,282 @@
         </w:numPr>
         <w:spacing w:after="0"/>
         <w:rPr>
-          <w:b/>
-          <w:bCs/>
-        </w:rPr>
-      </w:pPr>
-      <w:r>
-        <w:rPr>
-          <w:b/>
-          <w:bCs/>
-        </w:rPr>
-        <w:t xml:space="preserve">Leg uit wat een </w:t>
-      </w:r>
-      <w:proofErr w:type="spellStart"/>
-      <w:r>
-        <w:rPr>
-          <w:b/>
-          <w:bCs/>
-          <w:i/>
-          <w:iCs/>
-        </w:rPr>
-        <w:t>commit</w:t>
-      </w:r>
-      <w:proofErr w:type="spellEnd"/>
-      <w:r>
-        <w:rPr>
-          <w:b/>
-          <w:bCs/>
-        </w:rPr>
-        <w:t xml:space="preserve"> is in Git.</w:t>
-      </w:r>
-    </w:p>
-    <w:p>
-      <w:pPr>
-        <w:spacing w:after="0"/>
-        <w:rPr>
-          <w:b/>
-          <w:bCs/>
-        </w:rPr>
-      </w:pPr>
-    </w:p>
-    <w:p>
-      <w:pPr>
-        <w:spacing w:after="0"/>
-        <w:rPr>
-          <w:b/>
-          <w:bCs/>
-        </w:rPr>
-      </w:pPr>
-    </w:p>
+          <w:rFonts w:ascii="Arial" w:hAnsi="Arial" w:cs="Arial"/>
+          <w:b/>
+          <w:bCs/>
+        </w:rPr>
+      </w:pPr>
+      <w:r>
+        <w:rPr>
+          <w:rFonts w:ascii="Arial" w:hAnsi="Arial" w:cs="Arial"/>
+          <w:b/>
+          <w:bCs/>
+        </w:rPr>
+        <w:t xml:space="preserve">Git is </w:t>
+      </w:r>
+    </w:p>
+    <w:tbl>
+      <w:tblPr>
+        <w:tblW w:w="0" w:type="auto"/>
+        <w:tblCellSpacing w:w="15" w:type="dxa"/>
+        <w:tblCellMar>
+          <w:top w:w="15" w:type="dxa"/>
+          <w:left w:w="15" w:type="dxa"/>
+          <w:bottom w:w="15" w:type="dxa"/>
+          <w:right w:w="15" w:type="dxa"/>
+        </w:tblCellMar>
+        <w:tblLook w:val="04A0" w:firstRow="1" w:lastRow="0" w:firstColumn="1" w:lastColumn="0" w:noHBand="0" w:noVBand="1"/>
+      </w:tblPr>
+      <w:tblGrid>
+        <w:gridCol w:w="96"/>
+      </w:tblGrid>
+      <w:tr>
+        <w:trPr>
+          <w:tblCellSpacing w:w="15" w:type="dxa"/>
+        </w:trPr>
+        <w:tc>
+          <w:tcPr>
+            <w:tcW w:w="0" w:type="auto"/>
+            <w:vAlign w:val="center"/>
+            <w:hideMark/>
+          </w:tcPr>
+          <w:p>
+            <w:pPr>
+              <w:pStyle w:val="Lijstalinea"/>
+              <w:numPr>
+                <w:ilvl w:val="0"/>
+                <w:numId w:val="11"/>
+              </w:numPr>
+              <w:spacing w:after="0" w:line="240" w:lineRule="auto"/>
+              <w:rPr>
+                <w:rFonts w:ascii="Arial" w:eastAsia="Times New Roman" w:hAnsi="Arial" w:cs="Arial"/>
+                <w:b/>
+                <w:bCs/>
+                <w:kern w:val="0"/>
+                <w:lang w:eastAsia="nl-NL"/>
+                <w14:ligatures w14:val="none"/>
+              </w:rPr>
+            </w:pPr>
+          </w:p>
+        </w:tc>
+      </w:tr>
+    </w:tbl>
+    <w:p>
+      <w:pPr>
+        <w:spacing w:after="0" w:line="240" w:lineRule="auto"/>
+        <w:rPr>
+          <w:rFonts w:ascii="Arial" w:eastAsia="Times New Roman" w:hAnsi="Arial" w:cs="Arial"/>
+          <w:b/>
+          <w:bCs/>
+          <w:vanish/>
+          <w:kern w:val="0"/>
+          <w:lang w:eastAsia="nl-NL"/>
+          <w14:ligatures w14:val="none"/>
+        </w:rPr>
+      </w:pPr>
+    </w:p>
+    <w:tbl>
+      <w:tblPr>
+        <w:tblW w:w="0" w:type="auto"/>
+        <w:tblCellSpacing w:w="15" w:type="dxa"/>
+        <w:tblCellMar>
+          <w:top w:w="15" w:type="dxa"/>
+          <w:left w:w="15" w:type="dxa"/>
+          <w:bottom w:w="15" w:type="dxa"/>
+          <w:right w:w="15" w:type="dxa"/>
+        </w:tblCellMar>
+        <w:tblLook w:val="04A0" w:firstRow="1" w:lastRow="0" w:firstColumn="1" w:lastColumn="0" w:noHBand="0" w:noVBand="1"/>
+      </w:tblPr>
+      <w:tblGrid>
+        <w:gridCol w:w="6106"/>
+      </w:tblGrid>
+      <w:tr>
+        <w:trPr>
+          <w:tblCellSpacing w:w="15" w:type="dxa"/>
+        </w:trPr>
+        <w:tc>
+          <w:tcPr>
+            <w:tcW w:w="0" w:type="auto"/>
+            <w:vAlign w:val="center"/>
+            <w:hideMark/>
+          </w:tcPr>
+          <w:p>
+            <w:pPr>
+              <w:spacing w:after="0" w:line="240" w:lineRule="auto"/>
+              <w:rPr>
+                <w:rFonts w:ascii="Arial" w:eastAsia="Times New Roman" w:hAnsi="Arial" w:cs="Arial"/>
+                <w:b/>
+                <w:bCs/>
+                <w:kern w:val="0"/>
+                <w:lang w:eastAsia="nl-NL"/>
+                <w14:ligatures w14:val="none"/>
+              </w:rPr>
+            </w:pPr>
+            <w:r>
+              <w:rPr>
+                <w:rFonts w:ascii="Arial" w:eastAsia="Times New Roman" w:hAnsi="Arial" w:cs="Arial"/>
+                <w:b/>
+                <w:bCs/>
+                <w:kern w:val="0"/>
+                <w:lang w:eastAsia="nl-NL"/>
+                <w14:ligatures w14:val="none"/>
+              </w:rPr>
+              <w:t>Een versiebeheersysteem (software op je computer).</w:t>
+            </w:r>
+          </w:p>
+        </w:tc>
+      </w:tr>
+      <w:tr>
+        <w:trPr>
+          <w:tblCellSpacing w:w="15" w:type="dxa"/>
+        </w:trPr>
+        <w:tc>
+          <w:tcPr>
+            <w:tcW w:w="0" w:type="auto"/>
+            <w:vAlign w:val="center"/>
+          </w:tcPr>
+          <w:p>
+            <w:pPr>
+              <w:spacing w:after="0" w:line="240" w:lineRule="auto"/>
+              <w:rPr>
+                <w:rFonts w:ascii="Arial" w:eastAsia="Times New Roman" w:hAnsi="Arial" w:cs="Arial"/>
+                <w:b/>
+                <w:bCs/>
+                <w:kern w:val="0"/>
+                <w:lang w:eastAsia="nl-NL"/>
+                <w14:ligatures w14:val="none"/>
+              </w:rPr>
+            </w:pPr>
+            <w:r>
+              <w:rPr>
+                <w:rFonts w:ascii="Arial" w:eastAsia="Times New Roman" w:hAnsi="Arial" w:cs="Arial"/>
+                <w:b/>
+                <w:bCs/>
+                <w:kern w:val="0"/>
+                <w:lang w:eastAsia="nl-NL"/>
+                <w14:ligatures w14:val="none"/>
+              </w:rPr>
+              <w:t>En GitHub is</w:t>
+            </w:r>
+          </w:p>
+        </w:tc>
+      </w:tr>
+    </w:tbl>
+    <w:p>
+      <w:pPr>
+        <w:spacing w:after="0" w:line="240" w:lineRule="auto"/>
+        <w:rPr>
+          <w:rFonts w:ascii="Arial" w:eastAsia="Times New Roman" w:hAnsi="Arial" w:cs="Arial"/>
+          <w:b/>
+          <w:bCs/>
+          <w:vanish/>
+          <w:kern w:val="0"/>
+          <w:lang w:eastAsia="nl-NL"/>
+          <w14:ligatures w14:val="none"/>
+        </w:rPr>
+      </w:pPr>
+    </w:p>
+    <w:tbl>
+      <w:tblPr>
+        <w:tblW w:w="0" w:type="auto"/>
+        <w:tblCellSpacing w:w="15" w:type="dxa"/>
+        <w:tblCellMar>
+          <w:top w:w="15" w:type="dxa"/>
+          <w:left w:w="15" w:type="dxa"/>
+          <w:bottom w:w="15" w:type="dxa"/>
+          <w:right w:w="15" w:type="dxa"/>
+        </w:tblCellMar>
+        <w:tblLook w:val="04A0" w:firstRow="1" w:lastRow="0" w:firstColumn="1" w:lastColumn="0" w:noHBand="0" w:noVBand="1"/>
+      </w:tblPr>
+      <w:tblGrid>
+        <w:gridCol w:w="4111"/>
+      </w:tblGrid>
+      <w:tr>
+        <w:trPr>
+          <w:trHeight w:val="23"/>
+          <w:tblCellSpacing w:w="15" w:type="dxa"/>
+        </w:trPr>
+        <w:tc>
+          <w:tcPr>
+            <w:tcW w:w="4051" w:type="dxa"/>
+            <w:vAlign w:val="center"/>
+            <w:hideMark/>
+          </w:tcPr>
+          <w:p>
+            <w:pPr>
+              <w:spacing w:after="0" w:line="240" w:lineRule="auto"/>
+              <w:rPr>
+                <w:rFonts w:ascii="Arial" w:eastAsia="Times New Roman" w:hAnsi="Arial" w:cs="Arial"/>
+                <w:b/>
+                <w:bCs/>
+                <w:kern w:val="0"/>
+                <w:lang w:eastAsia="nl-NL"/>
+                <w14:ligatures w14:val="none"/>
+              </w:rPr>
+            </w:pPr>
+            <w:r>
+              <w:rPr>
+                <w:rFonts w:ascii="Arial" w:eastAsia="Times New Roman" w:hAnsi="Arial" w:cs="Arial"/>
+                <w:b/>
+                <w:bCs/>
+                <w:kern w:val="0"/>
+                <w:lang w:eastAsia="nl-NL"/>
+                <w14:ligatures w14:val="none"/>
+              </w:rPr>
+              <w:t xml:space="preserve">Een </w:t>
+            </w:r>
+            <w:proofErr w:type="gramStart"/>
+            <w:r>
+              <w:rPr>
+                <w:rFonts w:ascii="Arial" w:eastAsia="Times New Roman" w:hAnsi="Arial" w:cs="Arial"/>
+                <w:b/>
+                <w:bCs/>
+                <w:kern w:val="0"/>
+                <w:lang w:eastAsia="nl-NL"/>
+                <w14:ligatures w14:val="none"/>
+              </w:rPr>
+              <w:t>online dienst</w:t>
+            </w:r>
+            <w:proofErr w:type="gramEnd"/>
+            <w:r>
+              <w:rPr>
+                <w:rFonts w:ascii="Arial" w:eastAsia="Times New Roman" w:hAnsi="Arial" w:cs="Arial"/>
+                <w:b/>
+                <w:bCs/>
+                <w:kern w:val="0"/>
+                <w:lang w:eastAsia="nl-NL"/>
+                <w14:ligatures w14:val="none"/>
+              </w:rPr>
+              <w:t xml:space="preserve"> die Git-</w:t>
+            </w:r>
+            <w:proofErr w:type="spellStart"/>
+            <w:r>
+              <w:rPr>
+                <w:rFonts w:ascii="Arial" w:eastAsia="Times New Roman" w:hAnsi="Arial" w:cs="Arial"/>
+                <w:b/>
+                <w:bCs/>
+                <w:kern w:val="0"/>
+                <w:lang w:eastAsia="nl-NL"/>
+                <w14:ligatures w14:val="none"/>
+              </w:rPr>
+              <w:t>repositories</w:t>
+            </w:r>
+            <w:proofErr w:type="spellEnd"/>
+            <w:r>
+              <w:rPr>
+                <w:rFonts w:ascii="Arial" w:eastAsia="Times New Roman" w:hAnsi="Arial" w:cs="Arial"/>
+                <w:b/>
+                <w:bCs/>
+                <w:kern w:val="0"/>
+                <w:lang w:eastAsia="nl-NL"/>
+                <w14:ligatures w14:val="none"/>
+              </w:rPr>
+              <w:t xml:space="preserve"> host.</w:t>
+            </w:r>
+          </w:p>
+        </w:tc>
+      </w:tr>
+    </w:tbl>
     <w:p>
       <w:pPr>
         <w:pStyle w:val="Lijstalinea"/>
@@ -1801,13 +2834,6 @@
           <w:bCs/>
         </w:rPr>
       </w:pPr>
-      <w:r>
-        <w:rPr>
-          <w:b/>
-          <w:bCs/>
-        </w:rPr>
-        <w:t>Wat is GitHub, en hoe verschilt het van Git zelf?</w:t>
-      </w:r>
     </w:p>
     <w:p>
       <w:pPr>
@@ -1865,6 +2891,23 @@
           <w:bCs/>
         </w:rPr>
       </w:pPr>
+      <w:proofErr w:type="gramStart"/>
+      <w:r>
+        <w:rPr>
+          <w:b/>
+          <w:bCs/>
+        </w:rPr>
+        <w:lastRenderedPageBreak/>
+        <w:t>omdat</w:t>
+      </w:r>
+      <w:proofErr w:type="gramEnd"/>
+      <w:r>
+        <w:rPr>
+          <w:b/>
+          <w:bCs/>
+        </w:rPr>
+        <w:t xml:space="preserve"> het makkelijk maakt om met meerdere mensen tegelijk aan dezelfde code te werken</w:t>
+      </w:r>
     </w:p>
     <w:p>
       <w:pPr>
@@ -1889,6 +2932,70 @@
     </w:p>
     <w:p>
       <w:pPr>
+        <w:pStyle w:val="Normaalweb"/>
+        <w:numPr>
+          <w:ilvl w:val="0"/>
+          <w:numId w:val="11"/>
+        </w:numPr>
+        <w:rPr>
+          <w:rFonts w:ascii="Arial" w:hAnsi="Arial" w:cs="Arial"/>
+          <w:b/>
+          <w:bCs/>
+        </w:rPr>
+      </w:pPr>
+      <w:proofErr w:type="gramStart"/>
+      <w:r>
+        <w:rPr>
+          <w:rFonts w:ascii="Arial" w:hAnsi="Arial" w:cs="Arial"/>
+          <w:b/>
+          <w:bCs/>
+        </w:rPr>
+        <w:t>wordt</w:t>
+      </w:r>
+      <w:proofErr w:type="gramEnd"/>
+      <w:r>
+        <w:rPr>
+          <w:rFonts w:ascii="Arial" w:hAnsi="Arial" w:cs="Arial"/>
+          <w:b/>
+          <w:bCs/>
+        </w:rPr>
+        <w:t xml:space="preserve"> gebruikt om </w:t>
+      </w:r>
+      <w:r>
+        <w:rPr>
+          <w:rStyle w:val="Zwaar"/>
+          <w:rFonts w:ascii="Arial" w:hAnsi="Arial" w:cs="Arial"/>
+        </w:rPr>
+        <w:t>veilig verbinding te maken met een andere computer of</w:t>
+      </w:r>
+      <w:r>
+        <w:rPr>
+          <w:rStyle w:val="Zwaar"/>
+          <w:rFonts w:ascii="Arial" w:hAnsi="Arial" w:cs="Arial"/>
+          <w:b w:val="0"/>
+          <w:bCs w:val="0"/>
+        </w:rPr>
+        <w:t xml:space="preserve"> </w:t>
+      </w:r>
+      <w:r>
+        <w:rPr>
+          <w:rStyle w:val="Zwaar"/>
+          <w:rFonts w:ascii="Arial" w:hAnsi="Arial" w:cs="Arial"/>
+        </w:rPr>
+        <w:t>server</w:t>
+      </w:r>
+      <w:r>
+        <w:rPr>
+          <w:rFonts w:ascii="Arial" w:hAnsi="Arial" w:cs="Arial"/>
+          <w:b/>
+          <w:bCs/>
+        </w:rPr>
+        <w:t xml:space="preserve"> via het netwerk.</w:t>
+      </w:r>
+    </w:p>
+    <w:p>
+      <w:pPr>
+        <w:pStyle w:val="Lijstalinea"/>
         <w:spacing w:after="0"/>
         <w:rPr>
           <w:b/>
@@ -3248,7 +4355,7 @@
         <w:kern w:val="2"/>
         <w:sz w:val="24"/>
         <w:szCs w:val="24"/>
-        <w:lang w:eastAsia="en-US" w:bidi="ar-SA"/>
+        <w:lang w:val="nl-NL" w:eastAsia="en-US" w:bidi="ar-SA"/>
         <w14:ligatures w14:val="standardContextual"/>
       </w:rPr>
     </w:rPrDefault>
@@ -3640,9 +4747,6 @@
     <w:name w:val="Normal"/>
     <w:qFormat/>
     <w:rsid w:val="000D79C7"/>
-    <w:rPr>
-      <w:lang w:val="nl-NL"/>
-    </w:rPr>
   </w:style>
   <w:style w:type="paragraph" w:styleId="Kop2">
     <w:name w:val="heading 2"/>
@@ -3684,7 +4788,6 @@
       <w:kern w:val="0"/>
       <w:sz w:val="27"/>
       <w:szCs w:val="27"/>
-      <w:lang/>
       <w14:ligatures w14:val="none"/>
     </w:rPr>
   </w:style>
@@ -3714,7 +4817,6 @@
   <w:style w:type="character" w:default="1" w:styleId="Standaardalinea-lettertype">
     <w:name w:val="Default Paragraph Font"/>
     <w:uiPriority w:val="1"/>
-    <w:semiHidden/>
     <w:unhideWhenUsed/>
   </w:style>
   <w:style w:type="table" w:default="1" w:styleId="Standaardtabel">
@@ -3751,7 +4853,6 @@
       <w:kern w:val="0"/>
       <w:sz w:val="27"/>
       <w:szCs w:val="27"/>
-      <w:lang/>
       <w14:ligatures w14:val="none"/>
     </w:rPr>
   </w:style>
@@ -3767,7 +4868,6 @@
     <w:rPr>
       <w:rFonts w:ascii="Times New Roman" w:eastAsia="Times New Roman" w:hAnsi="Times New Roman" w:cs="Times New Roman"/>
       <w:kern w:val="0"/>
-      <w:lang/>
       <w14:ligatures w14:val="none"/>
     </w:rPr>
   </w:style>

</xml_diff>